<commit_message>
Añadidos últimos comentarios y correciones
</commit_message>
<xml_diff>
--- a/Documentacion_ASIR_TFG.docx
+++ b/Documentacion_ASIR_TFG.docx
@@ -21,13 +21,13 @@
               <w:noProof/>
             </w:rPr>
             <w:drawing>
-              <wp:anchor distT="0" distB="0" distL="114300" distR="114300" simplePos="0" relativeHeight="251657728" behindDoc="0" locked="0" layoutInCell="1" allowOverlap="1" wp14:anchorId="4D3047E3" wp14:editId="6F00F296">
+              <wp:anchor distT="0" distB="0" distL="114300" distR="114300" simplePos="0" relativeHeight="251657728" behindDoc="0" locked="0" layoutInCell="1" allowOverlap="1" wp14:anchorId="4D3047E3" wp14:editId="602FD71E">
                 <wp:simplePos x="0" y="0"/>
                 <wp:positionH relativeFrom="column">
-                  <wp:posOffset>676275</wp:posOffset>
+                  <wp:posOffset>-311150</wp:posOffset>
                 </wp:positionH>
                 <wp:positionV relativeFrom="paragraph">
-                  <wp:posOffset>2075180</wp:posOffset>
+                  <wp:posOffset>1246505</wp:posOffset>
                 </wp:positionV>
                 <wp:extent cx="6334125" cy="4758055"/>
                 <wp:effectExtent l="0" t="0" r="9525" b="4445"/>
@@ -990,7 +990,7 @@
               </mc:Choice>
               <mc:Fallback>
                 <w:pict>
-                  <v:group w14:anchorId="00A0B3DE" id="Grupo 114" o:spid="_x0000_s1026" style="position:absolute;margin-left:0;margin-top:0;width:18pt;height:10in;z-index:251654656;mso-width-percent:29;mso-height-percent:909;mso-left-percent:45;mso-position-horizontal-relative:page;mso-position-vertical:center;mso-position-vertical-relative:page;mso-width-percent:29;mso-height-percent:909;mso-left-percent:45" coordsize="2286,91440" o:gfxdata="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">
+                  <v:group w14:anchorId="14A385EE" id="Grupo 114" o:spid="_x0000_s1026" style="position:absolute;margin-left:0;margin-top:0;width:18pt;height:10in;z-index:251654656;mso-width-percent:29;mso-height-percent:909;mso-left-percent:45;mso-position-horizontal-relative:page;mso-position-vertical:center;mso-position-vertical-relative:page;mso-width-percent:29;mso-height-percent:909;mso-left-percent:45" coordsize="2286,91440" o:gfxdata="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">
                     <v:rect id="Rectángulo 115" o:spid="_x0000_s1027" style="position:absolute;width:2286;height:87820;visibility:visible;mso-wrap-style:square;v-text-anchor:middle" o:gfxdata="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" fillcolor="#c0504d [3205]" stroked="f" strokeweight="2pt"/>
                     <v:rect id="Rectángulo 116" o:spid="_x0000_s1028" style="position:absolute;top:89154;width:2286;height:2286;visibility:visible;mso-wrap-style:square;v-text-anchor:middle" o:gfxdata="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" fillcolor="#4f81bd [3204]" stroked="f" strokeweight="2pt">
                       <o:lock v:ext="edit" aspectratio="t"/>
@@ -1061,7 +1061,7 @@
           <w:r>
             <w:fldChar w:fldCharType="separate"/>
           </w:r>
-          <w:hyperlink w:anchor="_Toc57300690" w:history="1">
+          <w:hyperlink w:anchor="_Toc57454869" w:history="1">
             <w:r>
               <w:rPr>
                 <w:rStyle w:val="Hipervnculo"/>
@@ -1088,7 +1088,7 @@
                 <w:noProof/>
                 <w:webHidden/>
               </w:rPr>
-              <w:instrText xml:space="preserve"> PAGEREF _Toc57300690 \h </w:instrText>
+              <w:instrText xml:space="preserve"> PAGEREF _Toc57454869 \h </w:instrText>
             </w:r>
             <w:r>
               <w:rPr>
@@ -1133,7 +1133,7 @@
               <w:lang w:eastAsia="es-ES"/>
             </w:rPr>
           </w:pPr>
-          <w:hyperlink w:anchor="_Toc57300691" w:history="1">
+          <w:hyperlink w:anchor="_Toc57454870" w:history="1">
             <w:r>
               <w:rPr>
                 <w:rStyle w:val="Hipervnculo"/>
@@ -1160,7 +1160,7 @@
                 <w:noProof/>
                 <w:webHidden/>
               </w:rPr>
-              <w:instrText xml:space="preserve"> PAGEREF _Toc57300691 \h </w:instrText>
+              <w:instrText xml:space="preserve"> PAGEREF _Toc57454870 \h </w:instrText>
             </w:r>
             <w:r>
               <w:rPr>
@@ -1205,7 +1205,7 @@
               <w:lang w:eastAsia="es-ES"/>
             </w:rPr>
           </w:pPr>
-          <w:hyperlink w:anchor="_Toc57300692" w:history="1">
+          <w:hyperlink w:anchor="_Toc57454871" w:history="1">
             <w:r>
               <w:rPr>
                 <w:rStyle w:val="Hipervnculo"/>
@@ -1232,7 +1232,7 @@
                 <w:noProof/>
                 <w:webHidden/>
               </w:rPr>
-              <w:instrText xml:space="preserve"> PAGEREF _Toc57300692 \h </w:instrText>
+              <w:instrText xml:space="preserve"> PAGEREF _Toc57454871 \h </w:instrText>
             </w:r>
             <w:r>
               <w:rPr>
@@ -1277,7 +1277,7 @@
               <w:lang w:eastAsia="es-ES"/>
             </w:rPr>
           </w:pPr>
-          <w:hyperlink w:anchor="_Toc57300693" w:history="1">
+          <w:hyperlink w:anchor="_Toc57454872" w:history="1">
             <w:r>
               <w:rPr>
                 <w:rStyle w:val="Hipervnculo"/>
@@ -1304,7 +1304,7 @@
                 <w:noProof/>
                 <w:webHidden/>
               </w:rPr>
-              <w:instrText xml:space="preserve"> PAGEREF _Toc57300693 \h </w:instrText>
+              <w:instrText xml:space="preserve"> PAGEREF _Toc57454872 \h </w:instrText>
             </w:r>
             <w:r>
               <w:rPr>
@@ -1349,7 +1349,7 @@
               <w:lang w:eastAsia="es-ES"/>
             </w:rPr>
           </w:pPr>
-          <w:hyperlink w:anchor="_Toc57300694" w:history="1">
+          <w:hyperlink w:anchor="_Toc57454873" w:history="1">
             <w:r>
               <w:rPr>
                 <w:rStyle w:val="Hipervnculo"/>
@@ -1376,7 +1376,7 @@
                 <w:noProof/>
                 <w:webHidden/>
               </w:rPr>
-              <w:instrText xml:space="preserve"> PAGEREF _Toc57300694 \h </w:instrText>
+              <w:instrText xml:space="preserve"> PAGEREF _Toc57454873 \h </w:instrText>
             </w:r>
             <w:r>
               <w:rPr>
@@ -1421,7 +1421,7 @@
               <w:lang w:eastAsia="es-ES"/>
             </w:rPr>
           </w:pPr>
-          <w:hyperlink w:anchor="_Toc57300695" w:history="1">
+          <w:hyperlink w:anchor="_Toc57454874" w:history="1">
             <w:r>
               <w:rPr>
                 <w:rStyle w:val="Hipervnculo"/>
@@ -1448,7 +1448,7 @@
                 <w:noProof/>
                 <w:webHidden/>
               </w:rPr>
-              <w:instrText xml:space="preserve"> PAGEREF _Toc57300695 \h </w:instrText>
+              <w:instrText xml:space="preserve"> PAGEREF _Toc57454874 \h </w:instrText>
             </w:r>
             <w:r>
               <w:rPr>
@@ -1493,7 +1493,7 @@
               <w:lang w:eastAsia="es-ES"/>
             </w:rPr>
           </w:pPr>
-          <w:hyperlink w:anchor="_Toc57300696" w:history="1">
+          <w:hyperlink w:anchor="_Toc57454875" w:history="1">
             <w:r>
               <w:rPr>
                 <w:rStyle w:val="Hipervnculo"/>
@@ -1520,7 +1520,7 @@
                 <w:noProof/>
                 <w:webHidden/>
               </w:rPr>
-              <w:instrText xml:space="preserve"> PAGEREF _Toc57300696 \h </w:instrText>
+              <w:instrText xml:space="preserve"> PAGEREF _Toc57454875 \h </w:instrText>
             </w:r>
             <w:r>
               <w:rPr>
@@ -1565,7 +1565,7 @@
               <w:lang w:eastAsia="es-ES"/>
             </w:rPr>
           </w:pPr>
-          <w:hyperlink w:anchor="_Toc57300697" w:history="1">
+          <w:hyperlink w:anchor="_Toc57454876" w:history="1">
             <w:r>
               <w:rPr>
                 <w:rStyle w:val="Hipervnculo"/>
@@ -1592,7 +1592,7 @@
                 <w:noProof/>
                 <w:webHidden/>
               </w:rPr>
-              <w:instrText xml:space="preserve"> PAGEREF _Toc57300697 \h </w:instrText>
+              <w:instrText xml:space="preserve"> PAGEREF _Toc57454876 \h </w:instrText>
             </w:r>
             <w:r>
               <w:rPr>
@@ -1637,7 +1637,7 @@
               <w:lang w:eastAsia="es-ES"/>
             </w:rPr>
           </w:pPr>
-          <w:hyperlink w:anchor="_Toc57300698" w:history="1">
+          <w:hyperlink w:anchor="_Toc57454877" w:history="1">
             <w:r>
               <w:rPr>
                 <w:rStyle w:val="Hipervnculo"/>
@@ -1664,7 +1664,7 @@
                 <w:noProof/>
                 <w:webHidden/>
               </w:rPr>
-              <w:instrText xml:space="preserve"> PAGEREF _Toc57300698 \h </w:instrText>
+              <w:instrText xml:space="preserve"> PAGEREF _Toc57454877 \h </w:instrText>
             </w:r>
             <w:r>
               <w:rPr>
@@ -1709,7 +1709,7 @@
               <w:lang w:eastAsia="es-ES"/>
             </w:rPr>
           </w:pPr>
-          <w:hyperlink w:anchor="_Toc57300699" w:history="1">
+          <w:hyperlink w:anchor="_Toc57454878" w:history="1">
             <w:r>
               <w:rPr>
                 <w:rStyle w:val="Hipervnculo"/>
@@ -1736,7 +1736,7 @@
                 <w:noProof/>
                 <w:webHidden/>
               </w:rPr>
-              <w:instrText xml:space="preserve"> PAGEREF _Toc57300699 \h </w:instrText>
+              <w:instrText xml:space="preserve"> PAGEREF _Toc57454878 \h </w:instrText>
             </w:r>
             <w:r>
               <w:rPr>
@@ -1781,7 +1781,7 @@
               <w:lang w:eastAsia="es-ES"/>
             </w:rPr>
           </w:pPr>
-          <w:hyperlink w:anchor="_Toc57300700" w:history="1">
+          <w:hyperlink w:anchor="_Toc57454879" w:history="1">
             <w:r>
               <w:rPr>
                 <w:rStyle w:val="Hipervnculo"/>
@@ -1808,7 +1808,7 @@
                 <w:noProof/>
                 <w:webHidden/>
               </w:rPr>
-              <w:instrText xml:space="preserve"> PAGEREF _Toc57300700 \h </w:instrText>
+              <w:instrText xml:space="preserve"> PAGEREF _Toc57454879 \h </w:instrText>
             </w:r>
             <w:r>
               <w:rPr>
@@ -1853,7 +1853,7 @@
               <w:lang w:eastAsia="es-ES"/>
             </w:rPr>
           </w:pPr>
-          <w:hyperlink w:anchor="_Toc57300701" w:history="1">
+          <w:hyperlink w:anchor="_Toc57454880" w:history="1">
             <w:r>
               <w:rPr>
                 <w:rStyle w:val="Hipervnculo"/>
@@ -1880,7 +1880,7 @@
                 <w:noProof/>
                 <w:webHidden/>
               </w:rPr>
-              <w:instrText xml:space="preserve"> PAGEREF _Toc57300701 \h </w:instrText>
+              <w:instrText xml:space="preserve"> PAGEREF _Toc57454880 \h </w:instrText>
             </w:r>
             <w:r>
               <w:rPr>
@@ -1925,7 +1925,7 @@
               <w:lang w:eastAsia="es-ES"/>
             </w:rPr>
           </w:pPr>
-          <w:hyperlink w:anchor="_Toc57300702" w:history="1">
+          <w:hyperlink w:anchor="_Toc57454881" w:history="1">
             <w:r>
               <w:rPr>
                 <w:rStyle w:val="Hipervnculo"/>
@@ -1952,7 +1952,7 @@
                 <w:noProof/>
                 <w:webHidden/>
               </w:rPr>
-              <w:instrText xml:space="preserve"> PAGEREF _Toc57300702 \h </w:instrText>
+              <w:instrText xml:space="preserve"> PAGEREF _Toc57454881 \h </w:instrText>
             </w:r>
             <w:r>
               <w:rPr>
@@ -1997,7 +1997,7 @@
               <w:lang w:eastAsia="es-ES"/>
             </w:rPr>
           </w:pPr>
-          <w:hyperlink w:anchor="_Toc57300703" w:history="1">
+          <w:hyperlink w:anchor="_Toc57454882" w:history="1">
             <w:r>
               <w:rPr>
                 <w:rStyle w:val="Hipervnculo"/>
@@ -2024,7 +2024,7 @@
                 <w:noProof/>
                 <w:webHidden/>
               </w:rPr>
-              <w:instrText xml:space="preserve"> PAGEREF _Toc57300703 \h </w:instrText>
+              <w:instrText xml:space="preserve"> PAGEREF _Toc57454882 \h </w:instrText>
             </w:r>
             <w:r>
               <w:rPr>
@@ -2069,7 +2069,7 @@
               <w:lang w:eastAsia="es-ES"/>
             </w:rPr>
           </w:pPr>
-          <w:hyperlink w:anchor="_Toc57300704" w:history="1">
+          <w:hyperlink w:anchor="_Toc57454883" w:history="1">
             <w:r>
               <w:rPr>
                 <w:rStyle w:val="Hipervnculo"/>
@@ -2096,7 +2096,7 @@
                 <w:noProof/>
                 <w:webHidden/>
               </w:rPr>
-              <w:instrText xml:space="preserve"> PAGEREF _Toc57300704 \h </w:instrText>
+              <w:instrText xml:space="preserve"> PAGEREF _Toc57454883 \h </w:instrText>
             </w:r>
             <w:r>
               <w:rPr>
@@ -2141,7 +2141,7 @@
               <w:lang w:eastAsia="es-ES"/>
             </w:rPr>
           </w:pPr>
-          <w:hyperlink w:anchor="_Toc57300705" w:history="1">
+          <w:hyperlink w:anchor="_Toc57454884" w:history="1">
             <w:r>
               <w:rPr>
                 <w:rStyle w:val="Hipervnculo"/>
@@ -2168,7 +2168,7 @@
                 <w:noProof/>
                 <w:webHidden/>
               </w:rPr>
-              <w:instrText xml:space="preserve"> PAGEREF _Toc57300705 \h </w:instrText>
+              <w:instrText xml:space="preserve"> PAGEREF _Toc57454884 \h </w:instrText>
             </w:r>
             <w:r>
               <w:rPr>
@@ -2213,7 +2213,7 @@
               <w:lang w:eastAsia="es-ES"/>
             </w:rPr>
           </w:pPr>
-          <w:hyperlink w:anchor="_Toc57300706" w:history="1">
+          <w:hyperlink w:anchor="_Toc57454885" w:history="1">
             <w:r>
               <w:rPr>
                 <w:rStyle w:val="Hipervnculo"/>
@@ -2240,7 +2240,7 @@
                 <w:noProof/>
                 <w:webHidden/>
               </w:rPr>
-              <w:instrText xml:space="preserve"> PAGEREF _Toc57300706 \h </w:instrText>
+              <w:instrText xml:space="preserve"> PAGEREF _Toc57454885 \h </w:instrText>
             </w:r>
             <w:r>
               <w:rPr>
@@ -2285,7 +2285,7 @@
               <w:lang w:eastAsia="es-ES"/>
             </w:rPr>
           </w:pPr>
-          <w:hyperlink w:anchor="_Toc57300707" w:history="1">
+          <w:hyperlink w:anchor="_Toc57454886" w:history="1">
             <w:r>
               <w:rPr>
                 <w:rStyle w:val="Hipervnculo"/>
@@ -2312,7 +2312,7 @@
                 <w:noProof/>
                 <w:webHidden/>
               </w:rPr>
-              <w:instrText xml:space="preserve"> PAGEREF _Toc57300707 \h </w:instrText>
+              <w:instrText xml:space="preserve"> PAGEREF _Toc57454886 \h </w:instrText>
             </w:r>
             <w:r>
               <w:rPr>
@@ -2357,7 +2357,7 @@
               <w:lang w:eastAsia="es-ES"/>
             </w:rPr>
           </w:pPr>
-          <w:hyperlink w:anchor="_Toc57300708" w:history="1">
+          <w:hyperlink w:anchor="_Toc57454887" w:history="1">
             <w:r>
               <w:rPr>
                 <w:rStyle w:val="Hipervnculo"/>
@@ -2384,7 +2384,7 @@
                 <w:noProof/>
                 <w:webHidden/>
               </w:rPr>
-              <w:instrText xml:space="preserve"> PAGEREF _Toc57300708 \h </w:instrText>
+              <w:instrText xml:space="preserve"> PAGEREF _Toc57454887 \h </w:instrText>
             </w:r>
             <w:r>
               <w:rPr>
@@ -2429,7 +2429,7 @@
               <w:lang w:eastAsia="es-ES"/>
             </w:rPr>
           </w:pPr>
-          <w:hyperlink w:anchor="_Toc57300709" w:history="1">
+          <w:hyperlink w:anchor="_Toc57454888" w:history="1">
             <w:r>
               <w:rPr>
                 <w:rStyle w:val="Hipervnculo"/>
@@ -2456,7 +2456,7 @@
                 <w:noProof/>
                 <w:webHidden/>
               </w:rPr>
-              <w:instrText xml:space="preserve"> PAGEREF _Toc57300709 \h </w:instrText>
+              <w:instrText xml:space="preserve"> PAGEREF _Toc57454888 \h </w:instrText>
             </w:r>
             <w:r>
               <w:rPr>
@@ -2501,7 +2501,7 @@
               <w:lang w:eastAsia="es-ES"/>
             </w:rPr>
           </w:pPr>
-          <w:hyperlink w:anchor="_Toc57300710" w:history="1">
+          <w:hyperlink w:anchor="_Toc57454889" w:history="1">
             <w:r>
               <w:rPr>
                 <w:rStyle w:val="Hipervnculo"/>
@@ -2528,7 +2528,7 @@
                 <w:noProof/>
                 <w:webHidden/>
               </w:rPr>
-              <w:instrText xml:space="preserve"> PAGEREF _Toc57300710 \h </w:instrText>
+              <w:instrText xml:space="preserve"> PAGEREF _Toc57454889 \h </w:instrText>
             </w:r>
             <w:r>
               <w:rPr>
@@ -2573,7 +2573,7 @@
               <w:lang w:eastAsia="es-ES"/>
             </w:rPr>
           </w:pPr>
-          <w:hyperlink w:anchor="_Toc57300711" w:history="1">
+          <w:hyperlink w:anchor="_Toc57454890" w:history="1">
             <w:r>
               <w:rPr>
                 <w:rStyle w:val="Hipervnculo"/>
@@ -2600,7 +2600,7 @@
                 <w:noProof/>
                 <w:webHidden/>
               </w:rPr>
-              <w:instrText xml:space="preserve"> PAGEREF _Toc57300711 \h </w:instrText>
+              <w:instrText xml:space="preserve"> PAGEREF _Toc57454890 \h </w:instrText>
             </w:r>
             <w:r>
               <w:rPr>
@@ -2645,7 +2645,7 @@
               <w:lang w:eastAsia="es-ES"/>
             </w:rPr>
           </w:pPr>
-          <w:hyperlink w:anchor="_Toc57300712" w:history="1">
+          <w:hyperlink w:anchor="_Toc57454891" w:history="1">
             <w:r>
               <w:rPr>
                 <w:rStyle w:val="Hipervnculo"/>
@@ -2672,7 +2672,7 @@
                 <w:noProof/>
                 <w:webHidden/>
               </w:rPr>
-              <w:instrText xml:space="preserve"> PAGEREF _Toc57300712 \h </w:instrText>
+              <w:instrText xml:space="preserve"> PAGEREF _Toc57454891 \h </w:instrText>
             </w:r>
             <w:r>
               <w:rPr>
@@ -2717,7 +2717,7 @@
               <w:lang w:eastAsia="es-ES"/>
             </w:rPr>
           </w:pPr>
-          <w:hyperlink w:anchor="_Toc57300713" w:history="1">
+          <w:hyperlink w:anchor="_Toc57454892" w:history="1">
             <w:r>
               <w:rPr>
                 <w:rStyle w:val="Hipervnculo"/>
@@ -2744,7 +2744,7 @@
                 <w:noProof/>
                 <w:webHidden/>
               </w:rPr>
-              <w:instrText xml:space="preserve"> PAGEREF _Toc57300713 \h </w:instrText>
+              <w:instrText xml:space="preserve"> PAGEREF _Toc57454892 \h </w:instrText>
             </w:r>
             <w:r>
               <w:rPr>
@@ -2789,7 +2789,7 @@
               <w:lang w:eastAsia="es-ES"/>
             </w:rPr>
           </w:pPr>
-          <w:hyperlink w:anchor="_Toc57300714" w:history="1">
+          <w:hyperlink w:anchor="_Toc57454893" w:history="1">
             <w:r>
               <w:rPr>
                 <w:rStyle w:val="Hipervnculo"/>
@@ -2816,7 +2816,7 @@
                 <w:noProof/>
                 <w:webHidden/>
               </w:rPr>
-              <w:instrText xml:space="preserve"> PAGEREF _Toc57300714 \h </w:instrText>
+              <w:instrText xml:space="preserve"> PAGEREF _Toc57454893 \h </w:instrText>
             </w:r>
             <w:r>
               <w:rPr>
@@ -2862,7 +2862,7 @@
       <w:pPr>
         <w:pStyle w:val="Ttulo1"/>
       </w:pPr>
-      <w:bookmarkStart w:id="0" w:name="_Toc57300690"/>
+      <w:bookmarkStart w:id="0" w:name="_Toc57454869"/>
       <w:r>
         <w:lastRenderedPageBreak/>
         <w:t>Justificación</w:t>
@@ -2893,6 +2893,16 @@
     </w:p>
     <w:p>
       <w:r>
+        <w:t>Este menú no tiene como finalidad manejar todos los sistemas y servicios del equipo, ya que son muchas las posibilidades y opciones disponibles.</w:t>
+      </w:r>
+    </w:p>
+    <w:p>
+      <w:r>
+        <w:t>Para simplificar, el menú contendrá dos opciones para la gestión de usuarios y grupos, y otros dos menús de información de procesos y sistema, acabando con un menú adicional que permite cambiar el esquema de colores del propio menú.</w:t>
+      </w:r>
+    </w:p>
+    <w:p>
+      <w:r>
         <w:br w:type="page"/>
       </w:r>
     </w:p>
@@ -2900,7 +2910,7 @@
       <w:pPr>
         <w:pStyle w:val="Ttulo1"/>
       </w:pPr>
-      <w:bookmarkStart w:id="1" w:name="_Toc57300691"/>
+      <w:bookmarkStart w:id="1" w:name="_Toc57454870"/>
       <w:r>
         <w:lastRenderedPageBreak/>
         <w:t>I</w:t>
@@ -3015,7 +3025,7 @@
       <w:pPr>
         <w:pStyle w:val="Ttulo1"/>
       </w:pPr>
-      <w:bookmarkStart w:id="2" w:name="_Toc57300692"/>
+      <w:bookmarkStart w:id="2" w:name="_Toc57454871"/>
       <w:r>
         <w:lastRenderedPageBreak/>
         <w:t>Metodología y desarrollo del proyecto</w:t>
@@ -3026,7 +3036,7 @@
       <w:pPr>
         <w:pStyle w:val="Ttulo2"/>
       </w:pPr>
-      <w:bookmarkStart w:id="3" w:name="_Toc57300693"/>
+      <w:bookmarkStart w:id="3" w:name="_Toc57454872"/>
       <w:r>
         <w:t>Elección de interfaz gráfica</w:t>
       </w:r>
@@ -3037,14 +3047,17 @@
         <w:t>Ante la pregunta de “¿Cómo creo una interfaz para Shell scripting en Linux?” surgen varias herramientas para proporcionar una respuesta.</w:t>
       </w:r>
       <w:r>
-        <w:t xml:space="preserve"> Algunos ejemplos son:</w:t>
+        <w:t xml:space="preserve"> Algunos ejemplos son</w:t>
+      </w:r>
+      <w:r>
+        <w:t xml:space="preserve"> los siguientes:</w:t>
       </w:r>
     </w:p>
     <w:p>
       <w:pPr>
         <w:pStyle w:val="Ttulo3"/>
       </w:pPr>
-      <w:bookmarkStart w:id="4" w:name="_Toc57300694"/>
+      <w:bookmarkStart w:id="4" w:name="_Toc57454873"/>
       <w:proofErr w:type="spellStart"/>
       <w:r>
         <w:t>Zenity</w:t>
@@ -3173,7 +3186,7 @@
       <w:pPr>
         <w:pStyle w:val="Ttulo3"/>
       </w:pPr>
-      <w:bookmarkStart w:id="5" w:name="_Toc57300695"/>
+      <w:bookmarkStart w:id="5" w:name="_Toc57454874"/>
       <w:proofErr w:type="spellStart"/>
       <w:r>
         <w:t>Xmessage</w:t>
@@ -3281,7 +3294,7 @@
       <w:pPr>
         <w:pStyle w:val="Ttulo3"/>
       </w:pPr>
-      <w:bookmarkStart w:id="6" w:name="_Toc57300696"/>
+      <w:bookmarkStart w:id="6" w:name="_Toc57454875"/>
       <w:proofErr w:type="spellStart"/>
       <w:r>
         <w:t>Gxmessage</w:t>
@@ -3384,7 +3397,7 @@
       <w:pPr>
         <w:pStyle w:val="Ttulo3"/>
       </w:pPr>
-      <w:bookmarkStart w:id="7" w:name="_Toc57300697"/>
+      <w:bookmarkStart w:id="7" w:name="_Toc57454876"/>
       <w:r>
         <w:t>YAD</w:t>
       </w:r>
@@ -3392,6 +3405,9 @@
     </w:p>
     <w:p/>
     <w:p>
+      <w:pPr>
+        <w:jc w:val="center"/>
+      </w:pPr>
       <w:r>
         <w:rPr>
           <w:noProof/>
@@ -3708,7 +3724,7 @@
       <w:pPr>
         <w:pStyle w:val="Ttulo3"/>
       </w:pPr>
-      <w:bookmarkStart w:id="8" w:name="_Toc57300698"/>
+      <w:bookmarkStart w:id="8" w:name="_Toc57454877"/>
       <w:proofErr w:type="spellStart"/>
       <w:r>
         <w:t>Dialog</w:t>
@@ -3884,7 +3900,7 @@
       <w:pPr>
         <w:pStyle w:val="Ttulo3"/>
       </w:pPr>
-      <w:bookmarkStart w:id="9" w:name="_Toc57300699"/>
+      <w:bookmarkStart w:id="9" w:name="_Toc57454878"/>
       <w:r>
         <w:t>Whiptail</w:t>
       </w:r>
@@ -4043,7 +4059,7 @@
       <w:pPr>
         <w:pStyle w:val="Ttulo2"/>
       </w:pPr>
-      <w:bookmarkStart w:id="10" w:name="_Toc57300700"/>
+      <w:bookmarkStart w:id="10" w:name="_Toc57454879"/>
       <w:r>
         <w:t>Elección final: Whiptail</w:t>
       </w:r>
@@ -4291,7 +4307,7 @@
       <w:pPr>
         <w:pStyle w:val="Ttulo2"/>
       </w:pPr>
-      <w:bookmarkStart w:id="11" w:name="_Toc57300701"/>
+      <w:bookmarkStart w:id="11" w:name="_Toc57454880"/>
       <w:r>
         <w:lastRenderedPageBreak/>
         <w:t>Desarrollo de la interfaz: Estructura</w:t>
@@ -4621,7 +4637,7 @@
       <w:pPr>
         <w:pStyle w:val="Ttulo2"/>
       </w:pPr>
-      <w:bookmarkStart w:id="12" w:name="_Toc57300702"/>
+      <w:bookmarkStart w:id="12" w:name="_Toc57454881"/>
       <w:r>
         <w:t>Desarrollo de la interfaz: Uso de Whiptail</w:t>
       </w:r>
@@ -5617,9 +5633,9 @@
         </w:rPr>
         <w:lastRenderedPageBreak/>
         <w:drawing>
-          <wp:inline distT="0" distB="0" distL="0" distR="0" wp14:anchorId="0899017D" wp14:editId="70DADC72">
-            <wp:extent cx="3362794" cy="2905530"/>
-            <wp:effectExtent l="0" t="0" r="9525" b="9525"/>
+          <wp:inline distT="0" distB="0" distL="0" distR="0" wp14:anchorId="0899017D" wp14:editId="1BC6A5FE">
+            <wp:extent cx="3038475" cy="2625311"/>
+            <wp:effectExtent l="0" t="0" r="0" b="3810"/>
             <wp:docPr id="20" name="Imagen 20"/>
             <wp:cNvGraphicFramePr>
               <a:graphicFrameLocks xmlns:a="http://schemas.openxmlformats.org/drawingml/2006/main" noChangeAspect="1"/>
@@ -5640,7 +5656,7 @@
                   <pic:spPr>
                     <a:xfrm>
                       <a:off x="0" y="0"/>
-                      <a:ext cx="3362794" cy="2905530"/>
+                      <a:ext cx="3080491" cy="2661614"/>
                     </a:xfrm>
                     <a:prstGeom prst="rect">
                       <a:avLst/>
@@ -5851,6 +5867,9 @@
     </w:p>
     <w:p>
       <w:r>
+        <w:rPr>
+          <w:noProof/>
+        </w:rPr>
         <w:drawing>
           <wp:inline distT="0" distB="0" distL="0" distR="0" wp14:anchorId="5A93ECCB" wp14:editId="77F013A4">
             <wp:extent cx="5182323" cy="2429214"/>
@@ -5993,7 +6012,7 @@
       <w:pPr>
         <w:pStyle w:val="Ttulo2"/>
       </w:pPr>
-      <w:bookmarkStart w:id="13" w:name="_Toc57300703"/>
+      <w:bookmarkStart w:id="13" w:name="_Toc57454882"/>
       <w:r>
         <w:t xml:space="preserve">Desarrollo de la interfaz: Manejo de </w:t>
       </w:r>
@@ -6335,7 +6354,7 @@
       <w:pPr>
         <w:pStyle w:val="Ttulo2"/>
       </w:pPr>
-      <w:bookmarkStart w:id="14" w:name="_Toc57300704"/>
+      <w:bookmarkStart w:id="14" w:name="_Toc57454883"/>
       <w:r>
         <w:t>Desarrollo de la interfaz: Cambio de colores</w:t>
       </w:r>
@@ -7177,7 +7196,7 @@
       <w:pPr>
         <w:pStyle w:val="Ttulo1"/>
       </w:pPr>
-      <w:bookmarkStart w:id="15" w:name="_Toc57300705"/>
+      <w:bookmarkStart w:id="15" w:name="_Toc57454884"/>
       <w:r>
         <w:lastRenderedPageBreak/>
         <w:t>Resultados y discusión</w:t>
@@ -7188,7 +7207,7 @@
       <w:pPr>
         <w:pStyle w:val="Ttulo2"/>
       </w:pPr>
-      <w:bookmarkStart w:id="16" w:name="_Toc57300706"/>
+      <w:bookmarkStart w:id="16" w:name="_Toc57454885"/>
       <w:r>
         <w:t>Menú inicial</w:t>
       </w:r>
@@ -8199,7 +8218,7 @@
       <w:pPr>
         <w:pStyle w:val="Ttulo2"/>
       </w:pPr>
-      <w:bookmarkStart w:id="17" w:name="_Toc57300707"/>
+      <w:bookmarkStart w:id="17" w:name="_Toc57454886"/>
       <w:r>
         <w:t>Gestión de usuarios</w:t>
       </w:r>
@@ -8564,18 +8583,6 @@
         </w:rPr>
         <w:t>)</w:t>
       </w:r>
-    </w:p>
-    <w:p>
-      <w:pPr>
-        <w:shd w:val="clear" w:color="auto" w:fill="282C34"/>
-        <w:spacing w:after="0" w:line="285" w:lineRule="atLeast"/>
-        <w:rPr>
-          <w:rFonts w:ascii="Consolas" w:eastAsia="Times New Roman" w:hAnsi="Consolas" w:cs="Times New Roman"/>
-          <w:color w:val="ABB2BF"/>
-          <w:sz w:val="21"/>
-          <w:lang w:eastAsia="es-ES"/>
-        </w:rPr>
-      </w:pPr>
       <w:r>
         <w:rPr>
           <w:rFonts w:ascii="Consolas" w:eastAsia="Times New Roman" w:hAnsi="Consolas" w:cs="Times New Roman"/>
@@ -10183,7 +10190,7 @@
       <w:pPr>
         <w:pStyle w:val="Ttulo2"/>
       </w:pPr>
-      <w:bookmarkStart w:id="18" w:name="_Toc57300708"/>
+      <w:bookmarkStart w:id="18" w:name="_Toc57454887"/>
       <w:r>
         <w:t>Gestión de grupos</w:t>
       </w:r>
@@ -11945,7 +11952,27 @@
           <w:sz w:val="21"/>
           <w:lang w:eastAsia="es-ES"/>
         </w:rPr>
-        <w:t> --msgbox </w:t>
+        <w:t> --</w:t>
+      </w:r>
+      <w:proofErr w:type="spellStart"/>
+      <w:r>
+        <w:rPr>
+          <w:rFonts w:ascii="Consolas" w:eastAsia="Times New Roman" w:hAnsi="Consolas" w:cs="Times New Roman"/>
+          <w:color w:val="ABB2BF"/>
+          <w:sz w:val="21"/>
+          <w:lang w:eastAsia="es-ES"/>
+        </w:rPr>
+        <w:t>msgbox</w:t>
+      </w:r>
+      <w:proofErr w:type="spellEnd"/>
+      <w:r>
+        <w:rPr>
+          <w:rFonts w:ascii="Consolas" w:eastAsia="Times New Roman" w:hAnsi="Consolas" w:cs="Times New Roman"/>
+          <w:color w:val="ABB2BF"/>
+          <w:sz w:val="21"/>
+          <w:lang w:eastAsia="es-ES"/>
+        </w:rPr>
+        <w:t> </w:t>
       </w:r>
       <w:r>
         <w:rPr>
@@ -12471,7 +12498,7 @@
       <w:pPr>
         <w:pStyle w:val="Ttulo2"/>
       </w:pPr>
-      <w:bookmarkStart w:id="19" w:name="_Toc57300709"/>
+      <w:bookmarkStart w:id="19" w:name="_Toc57454888"/>
       <w:r>
         <w:t>Gestión de procesos</w:t>
       </w:r>
@@ -12555,7 +12582,6 @@
     </w:p>
     <w:p>
       <w:r>
-        <w:lastRenderedPageBreak/>
         <w:t xml:space="preserve">Uno de estos ejemplos es el siguiente mensaje, que lista el resultado de un comando </w:t>
       </w:r>
       <w:proofErr w:type="spellStart"/>
@@ -12617,7 +12643,7 @@
       <w:pPr>
         <w:pStyle w:val="Ttulo2"/>
       </w:pPr>
-      <w:bookmarkStart w:id="20" w:name="_Toc57300710"/>
+      <w:bookmarkStart w:id="20" w:name="_Toc57454889"/>
       <w:r>
         <w:t>Información</w:t>
       </w:r>
@@ -12657,6 +12683,7 @@
         <w:rPr>
           <w:noProof/>
         </w:rPr>
+        <w:lastRenderedPageBreak/>
         <w:drawing>
           <wp:inline distT="0" distB="0" distL="0" distR="0" wp14:anchorId="189B36CF" wp14:editId="364A235E">
             <wp:extent cx="5049861" cy="2400300"/>
@@ -12696,7 +12723,6 @@
     </w:p>
     <w:p>
       <w:r>
-        <w:lastRenderedPageBreak/>
         <w:t xml:space="preserve">El menú A es el resultado del comando </w:t>
       </w:r>
       <w:proofErr w:type="spellStart"/>
@@ -12959,6 +12985,7 @@
         <w:rPr>
           <w:noProof/>
         </w:rPr>
+        <w:lastRenderedPageBreak/>
         <w:drawing>
           <wp:inline distT="0" distB="0" distL="0" distR="0" wp14:anchorId="72A0263D" wp14:editId="12C54C5E">
             <wp:extent cx="5382260" cy="1758800"/>
@@ -13033,7 +13060,6 @@
         <w:rPr>
           <w:noProof/>
         </w:rPr>
-        <w:lastRenderedPageBreak/>
         <w:drawing>
           <wp:inline distT="0" distB="0" distL="0" distR="0" wp14:anchorId="2BCCD587" wp14:editId="6C2874D5">
             <wp:extent cx="4734586" cy="1657581"/>
@@ -13092,7 +13118,13 @@
         <w:t xml:space="preserve"> -l</w:t>
       </w:r>
       <w:r>
-        <w:t>, que requiere permisos de administrador para funcionar, lo que motivó el requerimiento de lanzar el script como administrador.</w:t>
+        <w:t>, que requiere permisos de administrador para funcionar, lo que motivó</w:t>
+      </w:r>
+      <w:r>
+        <w:t xml:space="preserve"> también</w:t>
+      </w:r>
+      <w:r>
+        <w:t xml:space="preserve"> el requerimiento de lanzar el script como administrador.</w:t>
       </w:r>
     </w:p>
     <w:p>
@@ -13141,7 +13173,7 @@
       <w:pPr>
         <w:pStyle w:val="Ttulo2"/>
       </w:pPr>
-      <w:bookmarkStart w:id="21" w:name="_Toc57300711"/>
+      <w:bookmarkStart w:id="21" w:name="_Toc57454890"/>
       <w:r>
         <w:t>Selección de combinación de colores/tema</w:t>
       </w:r>
@@ -13149,7 +13181,11 @@
     </w:p>
     <w:p>
       <w:r>
-        <w:t>Al no contar con una documentación al uso del programa Whiptail, originalmente no concebí la posibilidad de cambiar los colores de los elementos del menú.</w:t>
+        <w:t xml:space="preserve">Al no contar con una documentación al uso del programa Whiptail, originalmente no concebí la posibilidad de cambiar los colores de los elementos </w:t>
+      </w:r>
+      <w:r>
+        <w:lastRenderedPageBreak/>
+        <w:t>del menú.</w:t>
       </w:r>
       <w:r>
         <w:t xml:space="preserve"> Estas opciones son el resultado de mucha investigación y pruebas de ensayo/error, hasta descubrir qué elementos cambiaban de color con cada parámetro.</w:t>
@@ -13189,7 +13225,6 @@
         <w:rPr>
           <w:noProof/>
         </w:rPr>
-        <w:lastRenderedPageBreak/>
         <w:drawing>
           <wp:inline distT="0" distB="0" distL="0" distR="0" wp14:anchorId="5C3C0F68" wp14:editId="55189E05">
             <wp:extent cx="3116643" cy="2324424"/>
@@ -13255,7 +13290,7 @@
       <w:pPr>
         <w:pStyle w:val="Ttulo1"/>
       </w:pPr>
-      <w:bookmarkStart w:id="22" w:name="_Toc57300712"/>
+      <w:bookmarkStart w:id="22" w:name="_Toc57454891"/>
       <w:r>
         <w:t>Conclusiones</w:t>
       </w:r>
@@ -13309,7 +13344,11 @@
       </w:r>
       <w:proofErr w:type="spellEnd"/>
       <w:r>
-        <w:t xml:space="preserve"> en una de las opciones: la selección se debía realizar con la barra espaciadora, y no había ninguna indicación de este hecho, lo que provocaba confusión entre los usuarios que testeaban el script.</w:t>
+        <w:t xml:space="preserve"> en una de las opciones: la selección se debía realizar con la </w:t>
+      </w:r>
+      <w:r>
+        <w:lastRenderedPageBreak/>
+        <w:t>barra espaciadora, y no había ninguna indicación de este hecho, lo que provocaba confusión entre los usuarios que testeaban el script.</w:t>
       </w:r>
     </w:p>
     <w:p>
@@ -13327,18 +13366,14 @@
         </w:rPr>
       </w:pPr>
       <w:r>
-        <w:t xml:space="preserve">La experiencia del usuario es primordial a la hora de desarrollar la interfaz, por lo que siempre se debe tener en cuenta el punto de vista del usuario y ver </w:t>
-      </w:r>
-      <w:r>
-        <w:lastRenderedPageBreak/>
-        <w:t>nuestro trabajo como alguien que nunca ha utilizado este sistema. Si es posible, contar con conocidos o compañeros ajenos al proyecto y que puedan echarle un vistazo ayuda a encontrar problemas que de otra forma se nos pasarían por alto.</w:t>
+        <w:t>La experiencia del usuario es primordial a la hora de desarrollar la interfaz, por lo que siempre se debe tener en cuenta el punto de vista del usuario y ver nuestro trabajo como alguien que nunca ha utilizado este sistema. Si es posible, contar con conocidos o compañeros ajenos al proyecto y que puedan echarle un vistazo ayuda a encontrar problemas que de otra forma se nos pasarían por alto.</w:t>
       </w:r>
     </w:p>
     <w:p>
       <w:pPr>
         <w:pStyle w:val="Ttulo1"/>
       </w:pPr>
-      <w:bookmarkStart w:id="23" w:name="_Toc57300713"/>
+      <w:bookmarkStart w:id="23" w:name="_Toc57454892"/>
       <w:r>
         <w:t>Bibliografía y referencias</w:t>
       </w:r>
@@ -13448,10 +13483,16 @@
           <w:rPr>
             <w:rStyle w:val="Hipervnculo"/>
           </w:rPr>
-          <w:t>linux?</w:t>
+          <w:t>linux</w:t>
+        </w:r>
+        <w:proofErr w:type="spellEnd"/>
+        <w:r>
+          <w:rPr>
+            <w:rStyle w:val="Hipervnculo"/>
+          </w:rPr>
+          <w:t>?</w:t>
         </w:r>
       </w:hyperlink>
-      <w:proofErr w:type="spellEnd"/>
     </w:p>
     <w:p>
       <w:pPr>
@@ -13475,8 +13516,8 @@
           </w:rPr>
           <w:t>Zenity</w:t>
         </w:r>
+        <w:proofErr w:type="spellEnd"/>
       </w:hyperlink>
-      <w:proofErr w:type="spellEnd"/>
     </w:p>
     <w:p>
       <w:pPr>
@@ -13500,8 +13541,8 @@
           </w:rPr>
           <w:t>xmessage</w:t>
         </w:r>
+        <w:proofErr w:type="spellEnd"/>
       </w:hyperlink>
-      <w:proofErr w:type="spellEnd"/>
     </w:p>
     <w:p>
       <w:pPr>
@@ -13523,12 +13564,14 @@
         <w:t xml:space="preserve">: </w:t>
       </w:r>
       <w:hyperlink r:id="rId63" w:history="1">
+        <w:proofErr w:type="spellStart"/>
         <w:r>
           <w:rPr>
             <w:rStyle w:val="Hipervnculo"/>
           </w:rPr>
           <w:t>gxmessage</w:t>
         </w:r>
+        <w:proofErr w:type="spellEnd"/>
       </w:hyperlink>
     </w:p>
     <w:p>
@@ -13578,8 +13621,16 @@
           <w:rPr>
             <w:rStyle w:val="Hipervnculo"/>
           </w:rPr>
-          <w:t xml:space="preserve"> steroids</w:t>
+          <w:t xml:space="preserve"> </w:t>
         </w:r>
+        <w:proofErr w:type="spellStart"/>
+        <w:r>
+          <w:rPr>
+            <w:rStyle w:val="Hipervnculo"/>
+          </w:rPr>
+          <w:t>steroids</w:t>
+        </w:r>
+        <w:proofErr w:type="spellEnd"/>
       </w:hyperlink>
     </w:p>
     <w:p>
@@ -13716,8 +13767,8 @@
           </w:rPr>
           <w:t>functions</w:t>
         </w:r>
+        <w:proofErr w:type="spellEnd"/>
       </w:hyperlink>
-      <w:proofErr w:type="spellEnd"/>
     </w:p>
     <w:p>
       <w:pPr>
@@ -14101,7 +14152,7 @@
       <w:r>
         <w:br w:type="page"/>
       </w:r>
-      <w:bookmarkStart w:id="24" w:name="_Toc57300714"/>
+      <w:bookmarkStart w:id="24" w:name="_Toc57454893"/>
       <w:r>
         <w:lastRenderedPageBreak/>
         <w:t>Anexos / Otros</w:t>
@@ -14111,10 +14162,87 @@
     <w:p>
       <w:pPr>
         <w:rPr>
-          <w:rFonts w:asciiTheme="majorHAnsi" w:eastAsiaTheme="majorEastAsia" w:hAnsiTheme="majorHAnsi" w:cstheme="majorBidi"/>
-          <w:color w:val="365F91" w:themeColor="accent1" w:themeShade="BF"/>
-          <w:sz w:val="32"/>
-          <w:szCs w:val="32"/>
+          <w:rFonts w:eastAsiaTheme="majorEastAsia"/>
+        </w:rPr>
+      </w:pPr>
+    </w:p>
+    <w:p>
+      <w:pPr>
+        <w:pStyle w:val="Prrafodelista"/>
+        <w:numPr>
+          <w:ilvl w:val="0"/>
+          <w:numId w:val="23"/>
+        </w:numPr>
+        <w:rPr>
+          <w:rFonts w:eastAsiaTheme="majorEastAsia"/>
+        </w:rPr>
+      </w:pPr>
+      <w:r>
+        <w:rPr>
+          <w:rFonts w:eastAsiaTheme="majorEastAsia"/>
+        </w:rPr>
+        <w:t>Código ejecutable: “</w:t>
+      </w:r>
+      <w:r>
+        <w:rPr>
+          <w:rStyle w:val="Cdigo"/>
+          <w:rFonts w:eastAsiaTheme="majorEastAsia"/>
+        </w:rPr>
+        <w:t>script.sh</w:t>
+      </w:r>
+      <w:r>
+        <w:rPr>
+          <w:rFonts w:eastAsiaTheme="majorEastAsia"/>
+        </w:rPr>
+        <w:t>”</w:t>
+      </w:r>
+    </w:p>
+    <w:p>
+      <w:pPr>
+        <w:pStyle w:val="Prrafodelista"/>
+        <w:numPr>
+          <w:ilvl w:val="0"/>
+          <w:numId w:val="23"/>
+        </w:numPr>
+        <w:rPr>
+          <w:rFonts w:eastAsiaTheme="majorEastAsia"/>
+        </w:rPr>
+      </w:pPr>
+      <w:r>
+        <w:rPr>
+          <w:rFonts w:eastAsiaTheme="majorEastAsia"/>
+        </w:rPr>
+        <w:t xml:space="preserve">Enlace al repositorio en </w:t>
+      </w:r>
+      <w:proofErr w:type="spellStart"/>
+      <w:r>
+        <w:rPr>
+          <w:rFonts w:eastAsiaTheme="majorEastAsia"/>
+        </w:rPr>
+        <w:t>Github</w:t>
+      </w:r>
+      <w:proofErr w:type="spellEnd"/>
+      <w:r>
+        <w:rPr>
+          <w:rFonts w:eastAsiaTheme="majorEastAsia"/>
+        </w:rPr>
+        <w:t xml:space="preserve">: </w:t>
+      </w:r>
+      <w:hyperlink r:id="rId72" w:history="1">
+        <w:r>
+          <w:rPr>
+            <w:rStyle w:val="Hipervnculo"/>
+            <w:rFonts w:eastAsiaTheme="majorEastAsia"/>
+          </w:rPr>
+          <w:t>https://github.com/SmokingChildren/TFG-ASIR-2020</w:t>
+        </w:r>
+      </w:hyperlink>
+    </w:p>
+    <w:p>
+      <w:pPr>
+        <w:pStyle w:val="Prrafodelista"/>
+        <w:rPr>
+          <w:rFonts w:eastAsiaTheme="majorEastAsia"/>
         </w:rPr>
       </w:pPr>
     </w:p>
@@ -14472,6 +14600,119 @@
     </w:lvl>
   </w:abstractNum>
   <w:abstractNum w:abstractNumId="3" w15:restartNumberingAfterBreak="0">
+    <w:nsid w:val="0E382D8D"/>
+    <w:multiLevelType w:val="hybridMultilevel"/>
+    <w:tmpl w:val="78EA4272"/>
+    <w:lvl w:ilvl="0" w:tplc="0C0A0001">
+      <w:start w:val="1"/>
+      <w:numFmt w:val="bullet"/>
+      <w:lvlText w:val=""/>
+      <w:lvlJc w:val="left"/>
+      <w:pPr>
+        <w:ind w:left="720" w:hanging="360"/>
+      </w:pPr>
+      <w:rPr>
+        <w:rFonts w:ascii="Symbol" w:hAnsi="Symbol" w:hint="default"/>
+      </w:rPr>
+    </w:lvl>
+    <w:lvl w:ilvl="1" w:tplc="0C0A0003" w:tentative="1">
+      <w:start w:val="1"/>
+      <w:numFmt w:val="bullet"/>
+      <w:lvlText w:val="o"/>
+      <w:lvlJc w:val="left"/>
+      <w:pPr>
+        <w:ind w:left="1440" w:hanging="360"/>
+      </w:pPr>
+      <w:rPr>
+        <w:rFonts w:ascii="Courier New" w:hAnsi="Courier New" w:cs="Courier New" w:hint="default"/>
+      </w:rPr>
+    </w:lvl>
+    <w:lvl w:ilvl="2" w:tplc="0C0A0005" w:tentative="1">
+      <w:start w:val="1"/>
+      <w:numFmt w:val="bullet"/>
+      <w:lvlText w:val=""/>
+      <w:lvlJc w:val="left"/>
+      <w:pPr>
+        <w:ind w:left="2160" w:hanging="360"/>
+      </w:pPr>
+      <w:rPr>
+        <w:rFonts w:ascii="Wingdings" w:hAnsi="Wingdings" w:hint="default"/>
+      </w:rPr>
+    </w:lvl>
+    <w:lvl w:ilvl="3" w:tplc="0C0A0001" w:tentative="1">
+      <w:start w:val="1"/>
+      <w:numFmt w:val="bullet"/>
+      <w:lvlText w:val=""/>
+      <w:lvlJc w:val="left"/>
+      <w:pPr>
+        <w:ind w:left="2880" w:hanging="360"/>
+      </w:pPr>
+      <w:rPr>
+        <w:rFonts w:ascii="Symbol" w:hAnsi="Symbol" w:hint="default"/>
+      </w:rPr>
+    </w:lvl>
+    <w:lvl w:ilvl="4" w:tplc="0C0A0003" w:tentative="1">
+      <w:start w:val="1"/>
+      <w:numFmt w:val="bullet"/>
+      <w:lvlText w:val="o"/>
+      <w:lvlJc w:val="left"/>
+      <w:pPr>
+        <w:ind w:left="3600" w:hanging="360"/>
+      </w:pPr>
+      <w:rPr>
+        <w:rFonts w:ascii="Courier New" w:hAnsi="Courier New" w:cs="Courier New" w:hint="default"/>
+      </w:rPr>
+    </w:lvl>
+    <w:lvl w:ilvl="5" w:tplc="0C0A0005" w:tentative="1">
+      <w:start w:val="1"/>
+      <w:numFmt w:val="bullet"/>
+      <w:lvlText w:val=""/>
+      <w:lvlJc w:val="left"/>
+      <w:pPr>
+        <w:ind w:left="4320" w:hanging="360"/>
+      </w:pPr>
+      <w:rPr>
+        <w:rFonts w:ascii="Wingdings" w:hAnsi="Wingdings" w:hint="default"/>
+      </w:rPr>
+    </w:lvl>
+    <w:lvl w:ilvl="6" w:tplc="0C0A0001" w:tentative="1">
+      <w:start w:val="1"/>
+      <w:numFmt w:val="bullet"/>
+      <w:lvlText w:val=""/>
+      <w:lvlJc w:val="left"/>
+      <w:pPr>
+        <w:ind w:left="5040" w:hanging="360"/>
+      </w:pPr>
+      <w:rPr>
+        <w:rFonts w:ascii="Symbol" w:hAnsi="Symbol" w:hint="default"/>
+      </w:rPr>
+    </w:lvl>
+    <w:lvl w:ilvl="7" w:tplc="0C0A0003" w:tentative="1">
+      <w:start w:val="1"/>
+      <w:numFmt w:val="bullet"/>
+      <w:lvlText w:val="o"/>
+      <w:lvlJc w:val="left"/>
+      <w:pPr>
+        <w:ind w:left="5760" w:hanging="360"/>
+      </w:pPr>
+      <w:rPr>
+        <w:rFonts w:ascii="Courier New" w:hAnsi="Courier New" w:cs="Courier New" w:hint="default"/>
+      </w:rPr>
+    </w:lvl>
+    <w:lvl w:ilvl="8" w:tplc="0C0A0005" w:tentative="1">
+      <w:start w:val="1"/>
+      <w:numFmt w:val="bullet"/>
+      <w:lvlText w:val=""/>
+      <w:lvlJc w:val="left"/>
+      <w:pPr>
+        <w:ind w:left="6480" w:hanging="360"/>
+      </w:pPr>
+      <w:rPr>
+        <w:rFonts w:ascii="Wingdings" w:hAnsi="Wingdings" w:hint="default"/>
+      </w:rPr>
+    </w:lvl>
+  </w:abstractNum>
+  <w:abstractNum w:abstractNumId="4" w15:restartNumberingAfterBreak="0">
     <w:nsid w:val="0F4C0039"/>
     <w:multiLevelType w:val="hybridMultilevel"/>
     <w:tmpl w:val="972854BA"/>
@@ -14557,7 +14798,7 @@
       </w:pPr>
     </w:lvl>
   </w:abstractNum>
-  <w:abstractNum w:abstractNumId="4" w15:restartNumberingAfterBreak="0">
+  <w:abstractNum w:abstractNumId="5" w15:restartNumberingAfterBreak="0">
     <w:nsid w:val="16D10E06"/>
     <w:multiLevelType w:val="hybridMultilevel"/>
     <w:tmpl w:val="626E7750"/>
@@ -14670,7 +14911,7 @@
       </w:rPr>
     </w:lvl>
   </w:abstractNum>
-  <w:abstractNum w:abstractNumId="5" w15:restartNumberingAfterBreak="0">
+  <w:abstractNum w:abstractNumId="6" w15:restartNumberingAfterBreak="0">
     <w:nsid w:val="18FD585C"/>
     <w:multiLevelType w:val="hybridMultilevel"/>
     <w:tmpl w:val="10F856AC"/>
@@ -14783,7 +15024,7 @@
       </w:rPr>
     </w:lvl>
   </w:abstractNum>
-  <w:abstractNum w:abstractNumId="6" w15:restartNumberingAfterBreak="0">
+  <w:abstractNum w:abstractNumId="7" w15:restartNumberingAfterBreak="0">
     <w:nsid w:val="30590918"/>
     <w:multiLevelType w:val="hybridMultilevel"/>
     <w:tmpl w:val="09E4CA1C"/>
@@ -14896,7 +15137,7 @@
       </w:rPr>
     </w:lvl>
   </w:abstractNum>
-  <w:abstractNum w:abstractNumId="7" w15:restartNumberingAfterBreak="0">
+  <w:abstractNum w:abstractNumId="8" w15:restartNumberingAfterBreak="0">
     <w:nsid w:val="34903576"/>
     <w:multiLevelType w:val="hybridMultilevel"/>
     <w:tmpl w:val="50DA305E"/>
@@ -15009,7 +15250,7 @@
       </w:rPr>
     </w:lvl>
   </w:abstractNum>
-  <w:abstractNum w:abstractNumId="8" w15:restartNumberingAfterBreak="0">
+  <w:abstractNum w:abstractNumId="9" w15:restartNumberingAfterBreak="0">
     <w:nsid w:val="3C6F3CD4"/>
     <w:multiLevelType w:val="hybridMultilevel"/>
     <w:tmpl w:val="99B2D406"/>
@@ -15122,7 +15363,7 @@
       </w:rPr>
     </w:lvl>
   </w:abstractNum>
-  <w:abstractNum w:abstractNumId="9" w15:restartNumberingAfterBreak="0">
+  <w:abstractNum w:abstractNumId="10" w15:restartNumberingAfterBreak="0">
     <w:nsid w:val="3EB846E9"/>
     <w:multiLevelType w:val="hybridMultilevel"/>
     <w:tmpl w:val="5C1E74C2"/>
@@ -15235,7 +15476,7 @@
       </w:rPr>
     </w:lvl>
   </w:abstractNum>
-  <w:abstractNum w:abstractNumId="10" w15:restartNumberingAfterBreak="0">
+  <w:abstractNum w:abstractNumId="11" w15:restartNumberingAfterBreak="0">
     <w:nsid w:val="43E43D38"/>
     <w:multiLevelType w:val="hybridMultilevel"/>
     <w:tmpl w:val="599AEA0C"/>
@@ -15349,7 +15590,7 @@
       </w:rPr>
     </w:lvl>
   </w:abstractNum>
-  <w:abstractNum w:abstractNumId="11" w15:restartNumberingAfterBreak="0">
+  <w:abstractNum w:abstractNumId="12" w15:restartNumberingAfterBreak="0">
     <w:nsid w:val="46A438EB"/>
     <w:multiLevelType w:val="hybridMultilevel"/>
     <w:tmpl w:val="AB4AE96A"/>
@@ -15462,7 +15703,7 @@
       </w:rPr>
     </w:lvl>
   </w:abstractNum>
-  <w:abstractNum w:abstractNumId="12" w15:restartNumberingAfterBreak="0">
+  <w:abstractNum w:abstractNumId="13" w15:restartNumberingAfterBreak="0">
     <w:nsid w:val="475E1CD9"/>
     <w:multiLevelType w:val="hybridMultilevel"/>
     <w:tmpl w:val="99002794"/>
@@ -15576,7 +15817,120 @@
       </w:rPr>
     </w:lvl>
   </w:abstractNum>
-  <w:abstractNum w:abstractNumId="13" w15:restartNumberingAfterBreak="0">
+  <w:abstractNum w:abstractNumId="14" w15:restartNumberingAfterBreak="0">
+    <w:nsid w:val="4AAF65A1"/>
+    <w:multiLevelType w:val="hybridMultilevel"/>
+    <w:tmpl w:val="4DD8B0D0"/>
+    <w:lvl w:ilvl="0" w:tplc="0C0A0001">
+      <w:start w:val="1"/>
+      <w:numFmt w:val="bullet"/>
+      <w:lvlText w:val=""/>
+      <w:lvlJc w:val="left"/>
+      <w:pPr>
+        <w:ind w:left="720" w:hanging="360"/>
+      </w:pPr>
+      <w:rPr>
+        <w:rFonts w:ascii="Symbol" w:hAnsi="Symbol" w:hint="default"/>
+      </w:rPr>
+    </w:lvl>
+    <w:lvl w:ilvl="1" w:tplc="0C0A0003" w:tentative="1">
+      <w:start w:val="1"/>
+      <w:numFmt w:val="bullet"/>
+      <w:lvlText w:val="o"/>
+      <w:lvlJc w:val="left"/>
+      <w:pPr>
+        <w:ind w:left="1440" w:hanging="360"/>
+      </w:pPr>
+      <w:rPr>
+        <w:rFonts w:ascii="Courier New" w:hAnsi="Courier New" w:cs="Courier New" w:hint="default"/>
+      </w:rPr>
+    </w:lvl>
+    <w:lvl w:ilvl="2" w:tplc="0C0A0005" w:tentative="1">
+      <w:start w:val="1"/>
+      <w:numFmt w:val="bullet"/>
+      <w:lvlText w:val=""/>
+      <w:lvlJc w:val="left"/>
+      <w:pPr>
+        <w:ind w:left="2160" w:hanging="360"/>
+      </w:pPr>
+      <w:rPr>
+        <w:rFonts w:ascii="Wingdings" w:hAnsi="Wingdings" w:hint="default"/>
+      </w:rPr>
+    </w:lvl>
+    <w:lvl w:ilvl="3" w:tplc="0C0A0001" w:tentative="1">
+      <w:start w:val="1"/>
+      <w:numFmt w:val="bullet"/>
+      <w:lvlText w:val=""/>
+      <w:lvlJc w:val="left"/>
+      <w:pPr>
+        <w:ind w:left="2880" w:hanging="360"/>
+      </w:pPr>
+      <w:rPr>
+        <w:rFonts w:ascii="Symbol" w:hAnsi="Symbol" w:hint="default"/>
+      </w:rPr>
+    </w:lvl>
+    <w:lvl w:ilvl="4" w:tplc="0C0A0003" w:tentative="1">
+      <w:start w:val="1"/>
+      <w:numFmt w:val="bullet"/>
+      <w:lvlText w:val="o"/>
+      <w:lvlJc w:val="left"/>
+      <w:pPr>
+        <w:ind w:left="3600" w:hanging="360"/>
+      </w:pPr>
+      <w:rPr>
+        <w:rFonts w:ascii="Courier New" w:hAnsi="Courier New" w:cs="Courier New" w:hint="default"/>
+      </w:rPr>
+    </w:lvl>
+    <w:lvl w:ilvl="5" w:tplc="0C0A0005" w:tentative="1">
+      <w:start w:val="1"/>
+      <w:numFmt w:val="bullet"/>
+      <w:lvlText w:val=""/>
+      <w:lvlJc w:val="left"/>
+      <w:pPr>
+        <w:ind w:left="4320" w:hanging="360"/>
+      </w:pPr>
+      <w:rPr>
+        <w:rFonts w:ascii="Wingdings" w:hAnsi="Wingdings" w:hint="default"/>
+      </w:rPr>
+    </w:lvl>
+    <w:lvl w:ilvl="6" w:tplc="0C0A0001" w:tentative="1">
+      <w:start w:val="1"/>
+      <w:numFmt w:val="bullet"/>
+      <w:lvlText w:val=""/>
+      <w:lvlJc w:val="left"/>
+      <w:pPr>
+        <w:ind w:left="5040" w:hanging="360"/>
+      </w:pPr>
+      <w:rPr>
+        <w:rFonts w:ascii="Symbol" w:hAnsi="Symbol" w:hint="default"/>
+      </w:rPr>
+    </w:lvl>
+    <w:lvl w:ilvl="7" w:tplc="0C0A0003" w:tentative="1">
+      <w:start w:val="1"/>
+      <w:numFmt w:val="bullet"/>
+      <w:lvlText w:val="o"/>
+      <w:lvlJc w:val="left"/>
+      <w:pPr>
+        <w:ind w:left="5760" w:hanging="360"/>
+      </w:pPr>
+      <w:rPr>
+        <w:rFonts w:ascii="Courier New" w:hAnsi="Courier New" w:cs="Courier New" w:hint="default"/>
+      </w:rPr>
+    </w:lvl>
+    <w:lvl w:ilvl="8" w:tplc="0C0A0005" w:tentative="1">
+      <w:start w:val="1"/>
+      <w:numFmt w:val="bullet"/>
+      <w:lvlText w:val=""/>
+      <w:lvlJc w:val="left"/>
+      <w:pPr>
+        <w:ind w:left="6480" w:hanging="360"/>
+      </w:pPr>
+      <w:rPr>
+        <w:rFonts w:ascii="Wingdings" w:hAnsi="Wingdings" w:hint="default"/>
+      </w:rPr>
+    </w:lvl>
+  </w:abstractNum>
+  <w:abstractNum w:abstractNumId="15" w15:restartNumberingAfterBreak="0">
     <w:nsid w:val="4D1E2BDC"/>
     <w:multiLevelType w:val="hybridMultilevel"/>
     <w:tmpl w:val="A042B396"/>
@@ -15689,7 +16043,7 @@
       </w:rPr>
     </w:lvl>
   </w:abstractNum>
-  <w:abstractNum w:abstractNumId="14" w15:restartNumberingAfterBreak="0">
+  <w:abstractNum w:abstractNumId="16" w15:restartNumberingAfterBreak="0">
     <w:nsid w:val="59001B08"/>
     <w:multiLevelType w:val="hybridMultilevel"/>
     <w:tmpl w:val="8DECFA98"/>
@@ -15802,7 +16156,7 @@
       </w:rPr>
     </w:lvl>
   </w:abstractNum>
-  <w:abstractNum w:abstractNumId="15" w15:restartNumberingAfterBreak="0">
+  <w:abstractNum w:abstractNumId="17" w15:restartNumberingAfterBreak="0">
     <w:nsid w:val="64F14D44"/>
     <w:multiLevelType w:val="hybridMultilevel"/>
     <w:tmpl w:val="F1088856"/>
@@ -15915,7 +16269,7 @@
       </w:rPr>
     </w:lvl>
   </w:abstractNum>
-  <w:abstractNum w:abstractNumId="16" w15:restartNumberingAfterBreak="0">
+  <w:abstractNum w:abstractNumId="18" w15:restartNumberingAfterBreak="0">
     <w:nsid w:val="6A7564CD"/>
     <w:multiLevelType w:val="hybridMultilevel"/>
     <w:tmpl w:val="A9E2F444"/>
@@ -16001,7 +16355,7 @@
       </w:pPr>
     </w:lvl>
   </w:abstractNum>
-  <w:abstractNum w:abstractNumId="17" w15:restartNumberingAfterBreak="0">
+  <w:abstractNum w:abstractNumId="19" w15:restartNumberingAfterBreak="0">
     <w:nsid w:val="6CB1150D"/>
     <w:multiLevelType w:val="hybridMultilevel"/>
     <w:tmpl w:val="1F265C08"/>
@@ -16114,7 +16468,7 @@
       </w:rPr>
     </w:lvl>
   </w:abstractNum>
-  <w:abstractNum w:abstractNumId="18" w15:restartNumberingAfterBreak="0">
+  <w:abstractNum w:abstractNumId="20" w15:restartNumberingAfterBreak="0">
     <w:nsid w:val="6D2F7DD3"/>
     <w:multiLevelType w:val="hybridMultilevel"/>
     <w:tmpl w:val="A1BA02B0"/>
@@ -16227,7 +16581,7 @@
       </w:rPr>
     </w:lvl>
   </w:abstractNum>
-  <w:abstractNum w:abstractNumId="19" w15:restartNumberingAfterBreak="0">
+  <w:abstractNum w:abstractNumId="21" w15:restartNumberingAfterBreak="0">
     <w:nsid w:val="6E767F67"/>
     <w:multiLevelType w:val="hybridMultilevel"/>
     <w:tmpl w:val="D4BA9FBA"/>
@@ -16340,7 +16694,7 @@
       </w:rPr>
     </w:lvl>
   </w:abstractNum>
-  <w:abstractNum w:abstractNumId="20" w15:restartNumberingAfterBreak="0">
+  <w:abstractNum w:abstractNumId="22" w15:restartNumberingAfterBreak="0">
     <w:nsid w:val="74C73FF2"/>
     <w:multiLevelType w:val="hybridMultilevel"/>
     <w:tmpl w:val="B9D4920A"/>
@@ -16427,67 +16781,73 @@
     </w:lvl>
   </w:abstractNum>
   <w:num w:numId="1">
-    <w:abstractNumId w:val="6"/>
+    <w:abstractNumId w:val="7"/>
   </w:num>
   <w:num w:numId="2">
+    <w:abstractNumId w:val="21"/>
+  </w:num>
+  <w:num w:numId="3">
     <w:abstractNumId w:val="19"/>
   </w:num>
-  <w:num w:numId="3">
-    <w:abstractNumId w:val="17"/>
-  </w:num>
   <w:num w:numId="4">
-    <w:abstractNumId w:val="9"/>
+    <w:abstractNumId w:val="10"/>
   </w:num>
   <w:num w:numId="5">
-    <w:abstractNumId w:val="5"/>
+    <w:abstractNumId w:val="6"/>
   </w:num>
   <w:num w:numId="6">
     <w:abstractNumId w:val="1"/>
   </w:num>
   <w:num w:numId="7">
-    <w:abstractNumId w:val="14"/>
+    <w:abstractNumId w:val="16"/>
   </w:num>
   <w:num w:numId="8">
     <w:abstractNumId w:val="0"/>
   </w:num>
   <w:num w:numId="9">
-    <w:abstractNumId w:val="18"/>
+    <w:abstractNumId w:val="20"/>
   </w:num>
   <w:num w:numId="10">
-    <w:abstractNumId w:val="16"/>
+    <w:abstractNumId w:val="18"/>
   </w:num>
   <w:num w:numId="11">
     <w:abstractNumId w:val="2"/>
   </w:num>
   <w:num w:numId="12">
+    <w:abstractNumId w:val="15"/>
+  </w:num>
+  <w:num w:numId="13">
+    <w:abstractNumId w:val="12"/>
+  </w:num>
+  <w:num w:numId="14">
+    <w:abstractNumId w:val="5"/>
+  </w:num>
+  <w:num w:numId="15">
+    <w:abstractNumId w:val="17"/>
+  </w:num>
+  <w:num w:numId="16">
+    <w:abstractNumId w:val="9"/>
+  </w:num>
+  <w:num w:numId="17">
+    <w:abstractNumId w:val="22"/>
+  </w:num>
+  <w:num w:numId="18">
+    <w:abstractNumId w:val="4"/>
+  </w:num>
+  <w:num w:numId="19">
+    <w:abstractNumId w:val="8"/>
+  </w:num>
+  <w:num w:numId="20">
     <w:abstractNumId w:val="13"/>
   </w:num>
-  <w:num w:numId="13">
+  <w:num w:numId="21">
     <w:abstractNumId w:val="11"/>
   </w:num>
-  <w:num w:numId="14">
-    <w:abstractNumId w:val="4"/>
+  <w:num w:numId="22">
+    <w:abstractNumId w:val="14"/>
   </w:num>
-  <w:num w:numId="15">
-    <w:abstractNumId w:val="15"/>
-  </w:num>
-  <w:num w:numId="16">
-    <w:abstractNumId w:val="8"/>
-  </w:num>
-  <w:num w:numId="17">
-    <w:abstractNumId w:val="20"/>
-  </w:num>
-  <w:num w:numId="18">
+  <w:num w:numId="23">
     <w:abstractNumId w:val="3"/>
-  </w:num>
-  <w:num w:numId="19">
-    <w:abstractNumId w:val="7"/>
-  </w:num>
-  <w:num w:numId="20">
-    <w:abstractNumId w:val="12"/>
-  </w:num>
-  <w:num w:numId="21">
-    <w:abstractNumId w:val="10"/>
   </w:num>
 </w:numbering>
 </file>
@@ -16931,11 +17291,11 @@
     <w:uiPriority w:val="9"/>
     <w:unhideWhenUsed/>
     <w:qFormat/>
-    <w:rsid w:val="00EA08C4"/>
+    <w:rsid w:val="00662620"/>
     <w:pPr>
       <w:keepNext/>
       <w:keepLines/>
-      <w:spacing w:before="160" w:after="0" w:line="240" w:lineRule="auto"/>
+      <w:spacing w:before="160" w:after="0"/>
       <w:outlineLvl w:val="1"/>
     </w:pPr>
     <w:rPr>
@@ -17105,6 +17465,7 @@
   <w:style w:type="character" w:default="1" w:styleId="Fuentedeprrafopredeter">
     <w:name w:val="Default Paragraph Font"/>
     <w:uiPriority w:val="1"/>
+    <w:semiHidden/>
     <w:unhideWhenUsed/>
   </w:style>
   <w:style w:type="table" w:default="1" w:styleId="Tablanormal">
@@ -17180,7 +17541,7 @@
     <w:basedOn w:val="Fuentedeprrafopredeter"/>
     <w:link w:val="Ttulo2"/>
     <w:uiPriority w:val="9"/>
-    <w:rsid w:val="00EA08C4"/>
+    <w:rsid w:val="00662620"/>
     <w:rPr>
       <w:rFonts w:ascii="Arial" w:eastAsiaTheme="majorEastAsia" w:hAnsi="Arial" w:cstheme="majorBidi"/>
       <w:color w:val="365F91" w:themeColor="accent1" w:themeShade="BF"/>

</xml_diff>